<commit_message>
U3 HashTable PDF file upload
</commit_message>
<xml_diff>
--- a/practicas/tp-hashtable/5 - Ejercicios Hash Table.docx
+++ b/practicas/tp-hashtable/5 - Ejercicios Hash Table.docx
@@ -171,6 +171,8 @@
         <w:tab/>
         <w:t>(1)</w:t>
       </w:r>
+      <w:bookmarkStart w:id="2" w:name="_GoBack"/>
+      <w:bookmarkEnd w:id="2"/>
     </w:p>
     <w:p>
       <w:pPr>
@@ -185,8 +187,6 @@
           <w:lang w:val="es-UY"/>
         </w:rPr>
       </w:pPr>
-      <w:bookmarkStart w:id="2" w:name="_GoBack"/>
-      <w:bookmarkEnd w:id="2"/>
     </w:p>
     <w:p>
       <w:pPr>
@@ -2076,7 +2076,7 @@
           <w:szCs w:val="24"/>
           <w:lang w:val="es-UY"/>
         </w:rPr>
-        <w:t xml:space="preserve"> dentro de una  tabla hash vinculando todos los nodos libres en una lista. Se asume que un slot de la tabla puede almacenar un indicador (flag), un valor, junto a una o dos referencias (punteros). Todas las operaciones de diccionario y manejo de la lista enlazada deben ejecutarse en O(1). La lista debe estar doblemente enlazada o con una simplemente enlazada alcanza? </w:t>
+        <w:t xml:space="preserve"> dentro de una tabla hash vinculando todos los nodos libres en una lista. Se asume que un slot de la tabla puede almacenar un indicador (flag), un valor, junto a una o dos referencias (punteros). Todas las operaciones de diccionario y manejo de la lista enlazada deben ejecutarse en O(1). La lista debe estar doblemente enlazada o con una simplemente enlazada alcanza? </w:t>
       </w:r>
     </w:p>
     <w:p>
@@ -2220,6 +2220,14 @@
         </w:rPr>
         <w:t>Una tabla hash de longitud 10 utiliza direccionamiento abierto con función hash h(k)=k mod 10, y exploración lineal (linear probing). Después de insertar 6 valores en una tabla hash vacía, la tabla es como se muestra a continuación.</w:t>
       </w:r>
+    </w:p>
+    <w:p>
+      <w:pPr>
+        <w:jc w:val="both"/>
+        <w:rPr>
+          <w:lang w:val="es-UY"/>
+        </w:rPr>
+      </w:pPr>
     </w:p>
     <w:p>
       <w:r>
@@ -3418,6 +3426,50 @@
       </w:tblCellMar>
     </w:tblPr>
   </w:style>
+  <w:style w:type="paragraph" w:styleId="Header">
+    <w:name w:val="header"/>
+    <w:basedOn w:val="Normal"/>
+    <w:link w:val="HeaderChar"/>
+    <w:uiPriority w:val="99"/>
+    <w:unhideWhenUsed/>
+    <w:rsid w:val="00A046C0"/>
+    <w:pPr>
+      <w:tabs>
+        <w:tab w:val="center" w:pos="4252"/>
+        <w:tab w:val="right" w:pos="8504"/>
+      </w:tabs>
+      <w:spacing w:line="240" w:lineRule="auto"/>
+    </w:pPr>
+  </w:style>
+  <w:style w:type="character" w:customStyle="1" w:styleId="HeaderChar">
+    <w:name w:val="Header Char"/>
+    <w:basedOn w:val="DefaultParagraphFont"/>
+    <w:link w:val="Header"/>
+    <w:uiPriority w:val="99"/>
+    <w:rsid w:val="00A046C0"/>
+  </w:style>
+  <w:style w:type="paragraph" w:styleId="Footer">
+    <w:name w:val="footer"/>
+    <w:basedOn w:val="Normal"/>
+    <w:link w:val="FooterChar"/>
+    <w:uiPriority w:val="99"/>
+    <w:unhideWhenUsed/>
+    <w:rsid w:val="00A046C0"/>
+    <w:pPr>
+      <w:tabs>
+        <w:tab w:val="center" w:pos="4252"/>
+        <w:tab w:val="right" w:pos="8504"/>
+      </w:tabs>
+      <w:spacing w:line="240" w:lineRule="auto"/>
+    </w:pPr>
+  </w:style>
+  <w:style w:type="character" w:customStyle="1" w:styleId="FooterChar">
+    <w:name w:val="Footer Char"/>
+    <w:basedOn w:val="DefaultParagraphFont"/>
+    <w:link w:val="Footer"/>
+    <w:uiPriority w:val="99"/>
+    <w:rsid w:val="00A046C0"/>
+  </w:style>
 </w:styles>
 </file>
 

</xml_diff>